<commit_message>
mvc modifided, need to checked by hjw
</commit_message>
<xml_diff>
--- a/project document/SE_윷놀이.docx
+++ b/project document/SE_윷놀이.docx
@@ -16,7 +16,6 @@
       <w:pPr>
         <w:jc w:val="center"/>
         <w:rPr>
-          <w:rFonts w:hint="eastAsia"/>
           <w:b/>
           <w:sz w:val="32"/>
           <w:lang w:val="ko-KR"/>
@@ -174,6 +173,12 @@
           <w:rFonts w:ascii="나눔바른고딕" w:eastAsia="나눔바른고딕" w:hAnsi="나눔바른고딕"/>
         </w:rPr>
       </w:pPr>
+      <w:r>
+        <w:rPr>
+          <w:rFonts w:ascii="나눔바른고딕" w:eastAsia="나눔바른고딕" w:hAnsi="나눔바른고딕"/>
+        </w:rPr>
+        <w:t>‘</w:t>
+      </w:r>
     </w:p>
     <w:p>
       <w:pPr>
@@ -2723,24 +2728,14 @@
                             <w:r>
                               <w:t xml:space="preserve">&lt;Figure </w:t>
                             </w:r>
-                            <w:r>
-                              <w:fldChar w:fldCharType="begin"/>
-                            </w:r>
-                            <w:r>
-                              <w:instrText xml:space="preserve"> SEQ Figure \* ARABIC </w:instrText>
-                            </w:r>
-                            <w:r>
-                              <w:fldChar w:fldCharType="separate"/>
-                            </w:r>
-                            <w:r>
-                              <w:rPr>
-                                <w:noProof/>
-                              </w:rPr>
-                              <w:t>1</w:t>
-                            </w:r>
-                            <w:r>
-                              <w:fldChar w:fldCharType="end"/>
-                            </w:r>
+                            <w:fldSimple w:instr=" SEQ Figure \* ARABIC ">
+                              <w:r>
+                                <w:rPr>
+                                  <w:noProof/>
+                                </w:rPr>
+                                <w:t>1</w:t>
+                              </w:r>
+                            </w:fldSimple>
                             <w:r>
                               <w:t>&gt;</w:t>
                             </w:r>
@@ -6194,7 +6189,7 @@
         <w:spacing w:line="276" w:lineRule="auto"/>
         <w:ind w:left="1800"/>
         <w:rPr>
-          <w:rFonts w:ascii="나눔바른고딕 Light" w:eastAsia="나눔바른고딕 Light" w:hAnsi="나눔바른고딕 Light" w:hint="eastAsia"/>
+          <w:rFonts w:ascii="나눔바른고딕 Light" w:eastAsia="나눔바른고딕 Light" w:hAnsi="나눔바른고딕 Light"/>
           <w:szCs w:val="22"/>
         </w:rPr>
       </w:pPr>
@@ -6523,13 +6518,89 @@
         <w:rPr>
           <w:rFonts w:ascii="나눔바른고딕 Light" w:eastAsia="나눔바른고딕 Light" w:hAnsi="나눔바른고딕 Light" w:cstheme="majorBidi"/>
         </w:rPr>
-        <w:t xml:space="preserve"> 사용자가 게임을 조작하는 전반적인 방식을 제한한다. </w:t>
+        <w:t xml:space="preserve"> </w:t>
       </w:r>
       <w:proofErr w:type="spellStart"/>
       <w:r>
         <w:rPr>
           <w:rFonts w:ascii="나눔바른고딕 Light" w:eastAsia="나눔바른고딕 Light" w:hAnsi="나눔바른고딕 Light" w:cstheme="majorBidi"/>
         </w:rPr>
+        <w:t>YutController</w:t>
+      </w:r>
+      <w:proofErr w:type="spellEnd"/>
+      <w:r>
+        <w:rPr>
+          <w:rFonts w:ascii="나눔바른고딕 Light" w:eastAsia="나눔바른고딕 Light" w:hAnsi="나눔바른고딕 Light" w:cstheme="majorBidi" w:hint="eastAsia"/>
+        </w:rPr>
+        <w:t>클래스</w:t>
+      </w:r>
+      <w:r>
+        <w:rPr>
+          <w:rFonts w:ascii="나눔바른고딕 Light" w:eastAsia="나눔바른고딕 Light" w:hAnsi="나눔바른고딕 Light" w:cstheme="majorBidi"/>
+        </w:rPr>
+        <w:t>와</w:t>
+      </w:r>
+      <w:r>
+        <w:rPr>
+          <w:rFonts w:ascii="나눔바른고딕 Light" w:eastAsia="나눔바른고딕 Light" w:hAnsi="나눔바른고딕 Light" w:cstheme="majorBidi" w:hint="eastAsia"/>
+        </w:rPr>
+        <w:t xml:space="preserve"> </w:t>
+      </w:r>
+      <w:proofErr w:type="spellStart"/>
+      <w:r>
+        <w:rPr>
+          <w:rFonts w:ascii="나눔바른고딕 Light" w:eastAsia="나눔바른고딕 Light" w:hAnsi="나눔바른고딕 Light" w:cstheme="majorBidi"/>
+        </w:rPr>
+        <w:t>BoardSetThread</w:t>
+      </w:r>
+      <w:proofErr w:type="spellEnd"/>
+      <w:r>
+        <w:rPr>
+          <w:rFonts w:ascii="나눔바른고딕 Light" w:eastAsia="나눔바른고딕 Light" w:hAnsi="나눔바른고딕 Light" w:cstheme="majorBidi"/>
+        </w:rPr>
+        <w:t xml:space="preserve"> 클래</w:t>
+      </w:r>
+      <w:r>
+        <w:rPr>
+          <w:rFonts w:ascii="나눔바른고딕 Light" w:eastAsia="나눔바른고딕 Light" w:hAnsi="나눔바른고딕 Light" w:cstheme="majorBidi" w:hint="eastAsia"/>
+        </w:rPr>
+        <w:t xml:space="preserve">스에서 </w:t>
+      </w:r>
+      <w:r>
+        <w:rPr>
+          <w:rFonts w:ascii="나눔바른고딕 Light" w:eastAsia="나눔바른고딕 Light" w:hAnsi="나눔바른고딕 Light" w:cstheme="majorBidi"/>
+        </w:rPr>
+        <w:t>사용자가 게임을 조작하는 전반적인</w:t>
+      </w:r>
+      <w:r>
+        <w:rPr>
+          <w:rFonts w:ascii="나눔바른고딕 Light" w:eastAsia="나눔바른고딕 Light" w:hAnsi="나눔바른고딕 Light" w:cstheme="majorBidi"/>
+        </w:rPr>
+        <w:t xml:space="preserve"> </w:t>
+      </w:r>
+      <w:r>
+        <w:rPr>
+          <w:rFonts w:ascii="나눔바른고딕 Light" w:eastAsia="나눔바른고딕 Light" w:hAnsi="나눔바른고딕 Light" w:cstheme="majorBidi" w:hint="eastAsia"/>
+        </w:rPr>
+        <w:t>순서를</w:t>
+      </w:r>
+      <w:r>
+        <w:rPr>
+          <w:rFonts w:ascii="나눔바른고딕 Light" w:eastAsia="나눔바른고딕 Light" w:hAnsi="나눔바른고딕 Light" w:cstheme="majorBidi"/>
+        </w:rPr>
+        <w:t xml:space="preserve"> 제한한다</w:t>
+      </w:r>
+      <w:r>
+        <w:rPr>
+          <w:rFonts w:ascii="나눔바른고딕 Light" w:eastAsia="나눔바른고딕 Light" w:hAnsi="나눔바른고딕 Light" w:cstheme="majorBidi"/>
+        </w:rPr>
+        <w:t xml:space="preserve">. </w:t>
+      </w:r>
+      <w:proofErr w:type="spellStart"/>
+      <w:r>
+        <w:rPr>
+          <w:rFonts w:ascii="나눔바른고딕 Light" w:eastAsia="나눔바른고딕 Light" w:hAnsi="나눔바른고딕 Light" w:cstheme="majorBidi"/>
+        </w:rPr>
         <w:t>Qt</w:t>
       </w:r>
       <w:proofErr w:type="spellEnd"/>
@@ -6567,51 +6638,69 @@
         <w:rPr>
           <w:rFonts w:ascii="나눔바른고딕 Light" w:eastAsia="나눔바른고딕 Light" w:hAnsi="나눔바른고딕 Light" w:cstheme="majorBidi"/>
         </w:rPr>
-        <w:t>없다.</w:t>
-      </w:r>
-      <w:bookmarkStart w:id="0" w:name="_GoBack"/>
-      <w:bookmarkEnd w:id="0"/>
+        <w:t>없다</w:t>
+      </w:r>
+      <w:proofErr w:type="gramStart"/>
       <w:r>
         <w:rPr>
           <w:rFonts w:ascii="나눔바른고딕 Light" w:eastAsia="나눔바른고딕 Light" w:hAnsi="나눔바른고딕 Light" w:cstheme="majorBidi"/>
         </w:rPr>
-        <w:t>(slot, signal) 대신 이런 이벤트 결과를 보고 그</w:t>
+        <w:t>.</w:t>
+      </w:r>
+      <w:r>
+        <w:rPr>
+          <w:rFonts w:ascii="나눔바른고딕 Light" w:eastAsia="나눔바른고딕 Light" w:hAnsi="나눔바른고딕 Light" w:cstheme="majorBidi"/>
+        </w:rPr>
+        <w:t>(</w:t>
+      </w:r>
+      <w:proofErr w:type="gramEnd"/>
+      <w:r>
+        <w:rPr>
+          <w:rFonts w:ascii="나눔바른고딕 Light" w:eastAsia="나눔바른고딕 Light" w:hAnsi="나눔바른고딕 Light" w:cstheme="majorBidi"/>
+        </w:rPr>
+        <w:t xml:space="preserve">slot, signal) 대신 </w:t>
       </w:r>
       <w:r>
         <w:rPr>
           <w:rFonts w:ascii="나눔바른고딕 Light" w:eastAsia="나눔바른고딕 Light" w:hAnsi="나눔바른고딕 Light" w:cstheme="majorBidi" w:hint="eastAsia"/>
         </w:rPr>
+        <w:t>이벤트의</w:t>
+      </w:r>
+      <w:r>
+        <w:rPr>
+          <w:rFonts w:ascii="나눔바른고딕 Light" w:eastAsia="나눔바른고딕 Light" w:hAnsi="나눔바른고딕 Light" w:cstheme="majorBidi"/>
+        </w:rPr>
+        <w:t xml:space="preserve"> 결과를 </w:t>
+      </w:r>
+      <w:r>
+        <w:rPr>
+          <w:rFonts w:ascii="나눔바른고딕 Light" w:eastAsia="나눔바른고딕 Light" w:hAnsi="나눔바른고딕 Light" w:cstheme="majorBidi" w:hint="eastAsia"/>
+        </w:rPr>
+        <w:t>받고,</w:t>
+      </w:r>
+      <w:r>
+        <w:rPr>
+          <w:rFonts w:ascii="나눔바른고딕 Light" w:eastAsia="나눔바른고딕 Light" w:hAnsi="나눔바른고딕 Light" w:cstheme="majorBidi"/>
+        </w:rPr>
         <w:t xml:space="preserve"> </w:t>
       </w:r>
       <w:r>
         <w:rPr>
+          <w:rFonts w:ascii="나눔바른고딕 Light" w:eastAsia="나눔바른고딕 Light" w:hAnsi="나눔바른고딕 Light" w:cstheme="majorBidi" w:hint="eastAsia"/>
+        </w:rPr>
+        <w:t xml:space="preserve">모델에 보내서 각종 처리를 한 후 그 결과를 받아 </w:t>
+      </w:r>
+      <w:r>
+        <w:rPr>
           <w:rFonts w:ascii="나눔바른고딕 Light" w:eastAsia="나눔바른고딕 Light" w:hAnsi="나눔바른고딕 Light" w:cstheme="majorBidi"/>
         </w:rPr>
-        <w:t xml:space="preserve">다음 사용자가 처리할 방식, 모델에 </w:t>
+        <w:t>vie</w:t>
       </w:r>
       <w:r>
         <w:rPr>
           <w:rFonts w:ascii="나눔바른고딕 Light" w:eastAsia="나눔바른고딕 Light" w:hAnsi="나눔바른고딕 Light" w:cstheme="majorBidi" w:hint="eastAsia"/>
         </w:rPr>
-        <w:t>업</w:t>
-      </w:r>
-      <w:r>
-        <w:rPr>
-          <w:rFonts w:ascii="나눔바른고딕 Light" w:eastAsia="나눔바른고딕 Light" w:hAnsi="나눔바른고딕 Light" w:cstheme="majorBidi"/>
-        </w:rPr>
-        <w:t>데이트할 정보의 종류</w:t>
-      </w:r>
-      <w:r>
-        <w:rPr>
-          <w:rFonts w:ascii="나눔바른고딕 Light" w:eastAsia="나눔바른고딕 Light" w:hAnsi="나눔바른고딕 Light" w:cstheme="majorBidi" w:hint="eastAsia"/>
-        </w:rPr>
-        <w:t xml:space="preserve"> </w:t>
-      </w:r>
-      <w:r>
-        <w:rPr>
-          <w:rFonts w:ascii="나눔바른고딕 Light" w:eastAsia="나눔바른고딕 Light" w:hAnsi="나눔바른고딕 Light" w:cstheme="majorBidi"/>
-        </w:rPr>
-        <w:t>등을 조절한다.</w:t>
+        <w:t xml:space="preserve">w에 보낸다. </w:t>
       </w:r>
     </w:p>
     <w:p>
@@ -6647,29 +6736,265 @@
         </w:rPr>
         <w:t xml:space="preserve"> </w:t>
       </w:r>
+      <w:proofErr w:type="spellStart"/>
+      <w:r>
+        <w:rPr>
+          <w:rFonts w:ascii="나눔바른고딕 Light" w:eastAsia="나눔바른고딕 Light" w:hAnsi="나눔바른고딕 Light" w:cstheme="majorBidi"/>
+        </w:rPr>
+        <w:t>YutModel</w:t>
+      </w:r>
+      <w:proofErr w:type="spellEnd"/>
       <w:r>
         <w:rPr>
           <w:rFonts w:ascii="나눔바른고딕 Light" w:eastAsia="나눔바른고딕 Light" w:hAnsi="나눔바른고딕 Light" w:cstheme="majorBidi" w:hint="eastAsia"/>
         </w:rPr>
+        <w:t xml:space="preserve">클래스와 </w:t>
+      </w:r>
+      <w:proofErr w:type="spellStart"/>
+      <w:r>
+        <w:rPr>
+          <w:rFonts w:ascii="나눔바른고딕 Light" w:eastAsia="나눔바른고딕 Light" w:hAnsi="나눔바른고딕 Light" w:cstheme="majorBidi"/>
+        </w:rPr>
+        <w:t>BoardButon</w:t>
+      </w:r>
+      <w:proofErr w:type="spellEnd"/>
+      <w:r>
+        <w:rPr>
+          <w:rFonts w:ascii="나눔바른고딕 Light" w:eastAsia="나눔바른고딕 Light" w:hAnsi="나눔바른고딕 Light" w:cstheme="majorBidi" w:hint="eastAsia"/>
+        </w:rPr>
+        <w:t>클래스가 해당된다.</w:t>
+      </w:r>
+      <w:r>
+        <w:rPr>
+          <w:rFonts w:ascii="나눔바른고딕 Light" w:eastAsia="나눔바른고딕 Light" w:hAnsi="나눔바른고딕 Light" w:cstheme="majorBidi"/>
+        </w:rPr>
+        <w:t xml:space="preserve"> </w:t>
+      </w:r>
+      <w:r>
+        <w:rPr>
+          <w:rFonts w:ascii="나눔바른고딕 Light" w:eastAsia="나눔바른고딕 Light" w:hAnsi="나눔바른고딕 Light" w:cstheme="majorBidi" w:hint="eastAsia"/>
+        </w:rPr>
         <w:t>참여</w:t>
       </w:r>
       <w:r>
         <w:rPr>
           <w:rFonts w:ascii="나눔바른고딕 Light" w:eastAsia="나눔바른고딕 Light" w:hAnsi="나눔바른고딕 Light" w:cstheme="majorBidi"/>
         </w:rPr>
-        <w:t xml:space="preserve"> 팀의 수, 말의 개수, 윷판의 정보, 말이 어디에 위치하는지, 던진 윷의 결과 등등을 모두 저장하고 있다. view와 controller에 대한</w:t>
-      </w:r>
+        <w:t xml:space="preserve"> 팀의 수, 말의 개수</w:t>
+      </w:r>
+      <w:r>
+        <w:rPr>
+          <w:rFonts w:ascii="나눔바른고딕 Light" w:eastAsia="나눔바른고딕 Light" w:hAnsi="나눔바른고딕 Light" w:cstheme="majorBidi"/>
+        </w:rPr>
+        <w:t xml:space="preserve">, </w:t>
+      </w:r>
+      <w:r>
+        <w:rPr>
+          <w:rFonts w:ascii="나눔바른고딕 Light" w:eastAsia="나눔바른고딕 Light" w:hAnsi="나눔바른고딕 Light" w:cstheme="majorBidi"/>
+        </w:rPr>
+        <w:t>말이 어디에 위치하는지, 던진 윷의 결과 등등을 모두 저장하고 있다.</w:t>
+      </w:r>
+      <w:r>
+        <w:rPr>
+          <w:rFonts w:ascii="나눔바른고딕 Light" w:eastAsia="나눔바른고딕 Light" w:hAnsi="나눔바른고딕 Light" w:cstheme="majorBidi"/>
+        </w:rPr>
+        <w:t xml:space="preserve"> </w:t>
+      </w:r>
+      <w:proofErr w:type="spellStart"/>
+      <w:r>
+        <w:rPr>
+          <w:rFonts w:ascii="나눔바른고딕 Light" w:eastAsia="나눔바른고딕 Light" w:hAnsi="나눔바른고딕 Light" w:cstheme="majorBidi"/>
+        </w:rPr>
+        <w:t>BoardButton</w:t>
+      </w:r>
+      <w:proofErr w:type="spellEnd"/>
       <w:r>
         <w:rPr>
           <w:rFonts w:ascii="나눔바른고딕 Light" w:eastAsia="나눔바른고딕 Light" w:hAnsi="나눔바른고딕 Light" w:cstheme="majorBidi" w:hint="eastAsia"/>
         </w:rPr>
+        <w:t>클래스는 따로 윷판에 대한 정보를 가지고 있다.</w:t>
+      </w:r>
+      <w:r>
+        <w:rPr>
+          <w:rFonts w:ascii="나눔바른고딕 Light" w:eastAsia="나눔바른고딕 Light" w:hAnsi="나눔바른고딕 Light" w:cstheme="majorBidi"/>
+        </w:rPr>
         <w:t xml:space="preserve"> </w:t>
       </w:r>
       <w:r>
         <w:rPr>
           <w:rFonts w:ascii="나눔바른고딕 Light" w:eastAsia="나눔바른고딕 Light" w:hAnsi="나눔바른고딕 Light" w:cstheme="majorBidi"/>
         </w:rPr>
-        <w:t>것을 아무것도 모르며 view와 controller는 모델을 알고있다. 윷판에 대한 정보는 따로 클래스를 생성하여 관리하고있다.</w:t>
+        <w:t>(</w:t>
+      </w:r>
+      <w:r>
+        <w:rPr>
+          <w:rFonts w:ascii="나눔바른고딕 Light" w:eastAsia="나눔바른고딕 Light" w:hAnsi="나눔바른고딕 Light" w:cstheme="majorBidi" w:hint="eastAsia"/>
+        </w:rPr>
+        <w:t>현재</w:t>
+      </w:r>
+      <w:r>
+        <w:rPr>
+          <w:rFonts w:ascii="나눔바른고딕 Light" w:eastAsia="나눔바른고딕 Light" w:hAnsi="나눔바른고딕 Light" w:cstheme="majorBidi" w:hint="eastAsia"/>
+        </w:rPr>
+        <w:t xml:space="preserve"> </w:t>
+      </w:r>
+      <w:r>
+        <w:rPr>
+          <w:rFonts w:ascii="나눔바른고딕 Light" w:eastAsia="나눔바른고딕 Light" w:hAnsi="나눔바른고딕 Light" w:cstheme="majorBidi" w:hint="eastAsia"/>
+        </w:rPr>
+        <w:t>칸의 이전</w:t>
+      </w:r>
+      <w:r>
+        <w:rPr>
+          <w:rFonts w:ascii="나눔바른고딕 Light" w:eastAsia="나눔바른고딕 Light" w:hAnsi="나눔바른고딕 Light" w:cstheme="majorBidi" w:hint="eastAsia"/>
+        </w:rPr>
+        <w:t xml:space="preserve"> </w:t>
+      </w:r>
+      <w:r>
+        <w:rPr>
+          <w:rFonts w:ascii="나눔바른고딕 Light" w:eastAsia="나눔바른고딕 Light" w:hAnsi="나눔바른고딕 Light" w:cstheme="majorBidi" w:hint="eastAsia"/>
+        </w:rPr>
+        <w:t>칸,</w:t>
+      </w:r>
+      <w:r>
+        <w:rPr>
+          <w:rFonts w:ascii="나눔바른고딕 Light" w:eastAsia="나눔바른고딕 Light" w:hAnsi="나눔바른고딕 Light" w:cstheme="majorBidi"/>
+        </w:rPr>
+        <w:t xml:space="preserve"> </w:t>
+      </w:r>
+      <w:r>
+        <w:rPr>
+          <w:rFonts w:ascii="나눔바른고딕 Light" w:eastAsia="나눔바른고딕 Light" w:hAnsi="나눔바른고딕 Light" w:cstheme="majorBidi" w:hint="eastAsia"/>
+        </w:rPr>
+        <w:t>다음</w:t>
+      </w:r>
+      <w:r>
+        <w:rPr>
+          <w:rFonts w:ascii="나눔바른고딕 Light" w:eastAsia="나눔바른고딕 Light" w:hAnsi="나눔바른고딕 Light" w:cstheme="majorBidi" w:hint="eastAsia"/>
+        </w:rPr>
+        <w:t xml:space="preserve"> </w:t>
+      </w:r>
+      <w:bookmarkStart w:id="0" w:name="_GoBack"/>
+      <w:bookmarkEnd w:id="0"/>
+      <w:r>
+        <w:rPr>
+          <w:rFonts w:ascii="나눔바른고딕 Light" w:eastAsia="나눔바른고딕 Light" w:hAnsi="나눔바른고딕 Light" w:cstheme="majorBidi" w:hint="eastAsia"/>
+        </w:rPr>
+        <w:t>칸,</w:t>
+      </w:r>
+      <w:r>
+        <w:rPr>
+          <w:rFonts w:ascii="나눔바른고딕 Light" w:eastAsia="나눔바른고딕 Light" w:hAnsi="나눔바른고딕 Light" w:cstheme="majorBidi"/>
+        </w:rPr>
+        <w:t xml:space="preserve"> </w:t>
+      </w:r>
+      <w:r>
+        <w:rPr>
+          <w:rFonts w:ascii="나눔바른고딕 Light" w:eastAsia="나눔바른고딕 Light" w:hAnsi="나눔바른고딕 Light" w:cstheme="majorBidi" w:hint="eastAsia"/>
+        </w:rPr>
+        <w:t>여기에 위치한 말의 수 등등)</w:t>
+      </w:r>
+      <w:r>
+        <w:rPr>
+          <w:rFonts w:ascii="나눔바른고딕 Light" w:eastAsia="나눔바른고딕 Light" w:hAnsi="나눔바른고딕 Light" w:cstheme="majorBidi"/>
+        </w:rPr>
+        <w:t xml:space="preserve"> </w:t>
+      </w:r>
+      <w:r>
+        <w:rPr>
+          <w:rFonts w:ascii="나눔바른고딕 Light" w:eastAsia="나눔바른고딕 Light" w:hAnsi="나눔바른고딕 Light" w:cstheme="majorBidi"/>
+        </w:rPr>
+        <w:t>Model</w:t>
+      </w:r>
+      <w:r>
+        <w:rPr>
+          <w:rFonts w:ascii="나눔바른고딕 Light" w:eastAsia="나눔바른고딕 Light" w:hAnsi="나눔바른고딕 Light" w:cstheme="majorBidi" w:hint="eastAsia"/>
+        </w:rPr>
+        <w:t xml:space="preserve">은 </w:t>
+      </w:r>
+      <w:r>
+        <w:rPr>
+          <w:rFonts w:ascii="나눔바른고딕 Light" w:eastAsia="나눔바른고딕 Light" w:hAnsi="나눔바른고딕 Light" w:cstheme="majorBidi"/>
+        </w:rPr>
+        <w:t>V</w:t>
+      </w:r>
+      <w:r>
+        <w:rPr>
+          <w:rFonts w:ascii="나눔바른고딕 Light" w:eastAsia="나눔바른고딕 Light" w:hAnsi="나눔바른고딕 Light" w:cstheme="majorBidi"/>
+        </w:rPr>
+        <w:t>iew와</w:t>
+      </w:r>
+      <w:r>
+        <w:rPr>
+          <w:rFonts w:ascii="나눔바른고딕 Light" w:eastAsia="나눔바른고딕 Light" w:hAnsi="나눔바른고딕 Light" w:cstheme="majorBidi"/>
+        </w:rPr>
+        <w:t xml:space="preserve"> C</w:t>
+      </w:r>
+      <w:r>
+        <w:rPr>
+          <w:rFonts w:ascii="나눔바른고딕 Light" w:eastAsia="나눔바른고딕 Light" w:hAnsi="나눔바른고딕 Light" w:cstheme="majorBidi"/>
+        </w:rPr>
+        <w:t>ontroller에 대한</w:t>
+      </w:r>
+      <w:r>
+        <w:rPr>
+          <w:rFonts w:ascii="나눔바른고딕 Light" w:eastAsia="나눔바른고딕 Light" w:hAnsi="나눔바른고딕 Light" w:cstheme="majorBidi" w:hint="eastAsia"/>
+        </w:rPr>
+        <w:t xml:space="preserve"> </w:t>
+      </w:r>
+      <w:r>
+        <w:rPr>
+          <w:rFonts w:ascii="나눔바른고딕 Light" w:eastAsia="나눔바른고딕 Light" w:hAnsi="나눔바른고딕 Light" w:cstheme="majorBidi"/>
+        </w:rPr>
+        <w:t xml:space="preserve">것을 아무것도 </w:t>
+      </w:r>
+      <w:r>
+        <w:rPr>
+          <w:rFonts w:ascii="나눔바른고딕 Light" w:eastAsia="나눔바른고딕 Light" w:hAnsi="나눔바른고딕 Light" w:cstheme="majorBidi"/>
+        </w:rPr>
+        <w:t>모르</w:t>
+      </w:r>
+      <w:r>
+        <w:rPr>
+          <w:rFonts w:ascii="나눔바른고딕 Light" w:eastAsia="나눔바른고딕 Light" w:hAnsi="나눔바른고딕 Light" w:cstheme="majorBidi" w:hint="eastAsia"/>
+        </w:rPr>
+        <w:t>지만</w:t>
+      </w:r>
+      <w:r>
+        <w:rPr>
+          <w:rFonts w:ascii="나눔바른고딕 Light" w:eastAsia="나눔바른고딕 Light" w:hAnsi="나눔바른고딕 Light" w:cstheme="majorBidi"/>
+        </w:rPr>
+        <w:t xml:space="preserve"> V</w:t>
+      </w:r>
+      <w:r>
+        <w:rPr>
+          <w:rFonts w:ascii="나눔바른고딕 Light" w:eastAsia="나눔바른고딕 Light" w:hAnsi="나눔바른고딕 Light" w:cstheme="majorBidi"/>
+        </w:rPr>
+        <w:t>iew와</w:t>
+      </w:r>
+      <w:r>
+        <w:rPr>
+          <w:rFonts w:ascii="나눔바른고딕 Light" w:eastAsia="나눔바른고딕 Light" w:hAnsi="나눔바른고딕 Light" w:cstheme="majorBidi"/>
+        </w:rPr>
+        <w:t xml:space="preserve"> C</w:t>
+      </w:r>
+      <w:r>
+        <w:rPr>
+          <w:rFonts w:ascii="나눔바른고딕 Light" w:eastAsia="나눔바른고딕 Light" w:hAnsi="나눔바른고딕 Light" w:cstheme="majorBidi"/>
+        </w:rPr>
+        <w:t xml:space="preserve">ontroller는 </w:t>
+      </w:r>
+      <w:r>
+        <w:rPr>
+          <w:rFonts w:ascii="나눔바른고딕 Light" w:eastAsia="나눔바른고딕 Light" w:hAnsi="나눔바른고딕 Light" w:cstheme="majorBidi"/>
+        </w:rPr>
+        <w:t>Model</w:t>
+      </w:r>
+      <w:r>
+        <w:rPr>
+          <w:rFonts w:ascii="나눔바른고딕 Light" w:eastAsia="나눔바른고딕 Light" w:hAnsi="나눔바른고딕 Light" w:cstheme="majorBidi"/>
+        </w:rPr>
+        <w:t xml:space="preserve">을 알고있다. </w:t>
       </w:r>
     </w:p>
     <w:p>
@@ -6705,45 +7030,289 @@
         </w:rPr>
         <w:t xml:space="preserve"> </w:t>
       </w:r>
+      <w:proofErr w:type="spellStart"/>
+      <w:r>
+        <w:rPr>
+          <w:rFonts w:ascii="나눔바른고딕 Light" w:eastAsia="나눔바른고딕 Light" w:hAnsi="나눔바른고딕 Light" w:cstheme="majorBidi"/>
+        </w:rPr>
+        <w:t>SetupDialog</w:t>
+      </w:r>
+      <w:proofErr w:type="spellEnd"/>
+      <w:r>
+        <w:rPr>
+          <w:rFonts w:ascii="나눔바른고딕 Light" w:eastAsia="나눔바른고딕 Light" w:hAnsi="나눔바른고딕 Light" w:cstheme="majorBidi"/>
+        </w:rPr>
+        <w:t xml:space="preserve">, </w:t>
+      </w:r>
+      <w:proofErr w:type="spellStart"/>
+      <w:r>
+        <w:rPr>
+          <w:rFonts w:ascii="나눔바른고딕 Light" w:eastAsia="나눔바른고딕 Light" w:hAnsi="나눔바른고딕 Light" w:cstheme="majorBidi"/>
+        </w:rPr>
+        <w:t>ResultDialog</w:t>
+      </w:r>
+      <w:proofErr w:type="spellEnd"/>
+      <w:r>
+        <w:rPr>
+          <w:rFonts w:ascii="나눔바른고딕 Light" w:eastAsia="나눔바른고딕 Light" w:hAnsi="나눔바른고딕 Light" w:cstheme="majorBidi"/>
+        </w:rPr>
+        <w:t xml:space="preserve">, </w:t>
+      </w:r>
+      <w:proofErr w:type="spellStart"/>
+      <w:r>
+        <w:rPr>
+          <w:rFonts w:ascii="나눔바른고딕 Light" w:eastAsia="나눔바른고딕 Light" w:hAnsi="나눔바른고딕 Light" w:cstheme="majorBidi"/>
+        </w:rPr>
+        <w:t>MainWindow</w:t>
+      </w:r>
+      <w:proofErr w:type="spellEnd"/>
+      <w:r>
+        <w:rPr>
+          <w:rFonts w:ascii="나눔바른고딕 Light" w:eastAsia="나눔바른고딕 Light" w:hAnsi="나눔바른고딕 Light" w:cstheme="majorBidi"/>
+        </w:rPr>
+        <w:t xml:space="preserve">, </w:t>
+      </w:r>
+      <w:proofErr w:type="spellStart"/>
+      <w:r>
+        <w:rPr>
+          <w:rFonts w:ascii="나눔바른고딕 Light" w:eastAsia="나눔바른고딕 Light" w:hAnsi="나눔바른고딕 Light" w:cstheme="majorBidi"/>
+        </w:rPr>
+        <w:t>MainTeams</w:t>
+      </w:r>
+      <w:proofErr w:type="spellEnd"/>
+      <w:r>
+        <w:rPr>
+          <w:rFonts w:ascii="나눔바른고딕 Light" w:eastAsia="나눔바른고딕 Light" w:hAnsi="나눔바른고딕 Light" w:cstheme="majorBidi"/>
+        </w:rPr>
+        <w:t xml:space="preserve">, </w:t>
+      </w:r>
+      <w:proofErr w:type="spellStart"/>
+      <w:r>
+        <w:rPr>
+          <w:rFonts w:ascii="나눔바른고딕 Light" w:eastAsia="나눔바른고딕 Light" w:hAnsi="나눔바른고딕 Light" w:cstheme="majorBidi"/>
+        </w:rPr>
+        <w:t>MainBoard</w:t>
+      </w:r>
+      <w:proofErr w:type="spellEnd"/>
+      <w:r>
+        <w:rPr>
+          <w:rFonts w:ascii="나눔바른고딕 Light" w:eastAsia="나눔바른고딕 Light" w:hAnsi="나눔바른고딕 Light" w:cstheme="majorBidi"/>
+        </w:rPr>
+        <w:t xml:space="preserve"> </w:t>
+      </w:r>
       <w:r>
         <w:rPr>
           <w:rFonts w:ascii="나눔바른고딕 Light" w:eastAsia="나눔바른고딕 Light" w:hAnsi="나눔바른고딕 Light" w:cstheme="majorBidi" w:hint="eastAsia"/>
         </w:rPr>
+        <w:t xml:space="preserve">클래스가 </w:t>
+      </w:r>
+      <w:r>
+        <w:rPr>
+          <w:rFonts w:ascii="나눔바른고딕 Light" w:eastAsia="나눔바른고딕 Light" w:hAnsi="나눔바른고딕 Light" w:cstheme="majorBidi"/>
+        </w:rPr>
+        <w:t>View</w:t>
+      </w:r>
+      <w:r>
+        <w:rPr>
+          <w:rFonts w:ascii="나눔바른고딕 Light" w:eastAsia="나눔바른고딕 Light" w:hAnsi="나눔바른고딕 Light" w:cstheme="majorBidi" w:hint="eastAsia"/>
+        </w:rPr>
+        <w:t>에 해당된다.</w:t>
+      </w:r>
+      <w:r>
+        <w:rPr>
+          <w:rFonts w:ascii="나눔바른고딕 Light" w:eastAsia="나눔바른고딕 Light" w:hAnsi="나눔바른고딕 Light" w:cstheme="majorBidi"/>
+        </w:rPr>
+        <w:t xml:space="preserve"> View</w:t>
+      </w:r>
+      <w:r>
+        <w:rPr>
+          <w:rFonts w:ascii="나눔바른고딕 Light" w:eastAsia="나눔바른고딕 Light" w:hAnsi="나눔바른고딕 Light" w:cstheme="majorBidi" w:hint="eastAsia"/>
+        </w:rPr>
+        <w:t xml:space="preserve">는 </w:t>
+      </w:r>
+      <w:r>
+        <w:rPr>
+          <w:rFonts w:ascii="나눔바른고딕 Light" w:eastAsia="나눔바른고딕 Light" w:hAnsi="나눔바른고딕 Light" w:cstheme="majorBidi" w:hint="eastAsia"/>
+        </w:rPr>
         <w:t>버튼을</w:t>
       </w:r>
       <w:r>
         <w:rPr>
           <w:rFonts w:ascii="나눔바른고딕 Light" w:eastAsia="나눔바른고딕 Light" w:hAnsi="나눔바른고딕 Light" w:cstheme="majorBidi"/>
         </w:rPr>
-        <w:t xml:space="preserve"> 어디에 위치할지, 어떤 이미지를 보여줄지, 등등 보여주는 것에 대한 모든 것을 처리한다. 우리가 만든 화면 구조 말고 다른 방식으로 만들고 싶다면 뷰 코드를 수정하면 된다. 뷰는 크게 3가지가 있는데 처음에 게임을 </w:t>
+        <w:t xml:space="preserve"> 어디에 위치할지, 어떤 이미지를 보여줄지, 등등 보여주는 것에 대한 모든 것을 처리한다. 우리가 만든 화면 구조 말고 다른 방식으로 만들고 싶다면 뷰 코드를 수정하면 된다. 뷰는 크게 3가지가 있는데 처음에 게임을 시작할</w:t>
+      </w:r>
+      <w:r>
+        <w:rPr>
+          <w:rFonts w:ascii="나눔바른고딕 Light" w:eastAsia="나눔바른고딕 Light" w:hAnsi="나눔바른고딕 Light" w:cstheme="majorBidi" w:hint="eastAsia"/>
+        </w:rPr>
+        <w:t xml:space="preserve"> </w:t>
+      </w:r>
+      <w:r>
+        <w:rPr>
+          <w:rFonts w:ascii="나눔바른고딕 Light" w:eastAsia="나눔바른고딕 Light" w:hAnsi="나눔바른고딕 Light" w:cstheme="majorBidi"/>
+        </w:rPr>
+        <w:t>때 참여</w:t>
+      </w:r>
+      <w:r>
+        <w:rPr>
+          <w:rFonts w:ascii="나눔바른고딕 Light" w:eastAsia="나눔바른고딕 Light" w:hAnsi="나눔바른고딕 Light" w:cstheme="majorBidi" w:hint="eastAsia"/>
+        </w:rPr>
+        <w:t xml:space="preserve"> </w:t>
+      </w:r>
+      <w:r>
+        <w:rPr>
+          <w:rFonts w:ascii="나눔바른고딕 Light" w:eastAsia="나눔바른고딕 Light" w:hAnsi="나눔바른고딕 Light" w:cstheme="majorBidi"/>
+        </w:rPr>
+        <w:t>팀, 말의 개수를 정하는 SetupDialog.cpp, 게임을 진행하는 MainWindow.cpp, 게임 결과를 보여주는 ResultDialog.cpp가 있다.</w:t>
+      </w:r>
+      <w:r>
+        <w:rPr>
+          <w:rFonts w:ascii="나눔바른고딕 Light" w:eastAsia="나눔바른고딕 Light" w:hAnsi="나눔바른고딕 Light" w:cstheme="majorBidi"/>
+        </w:rPr>
+        <w:t xml:space="preserve"> </w:t>
+      </w:r>
+      <w:r>
+        <w:rPr>
+          <w:rFonts w:ascii="나눔바른고딕 Light" w:eastAsia="나눔바른고딕 Light" w:hAnsi="나눔바른고딕 Light" w:cstheme="majorBidi" w:hint="eastAsia"/>
+        </w:rPr>
+        <w:t xml:space="preserve">이때 </w:t>
       </w:r>
       <w:proofErr w:type="spellStart"/>
       <w:r>
         <w:rPr>
           <w:rFonts w:ascii="나눔바른고딕 Light" w:eastAsia="나눔바른고딕 Light" w:hAnsi="나눔바른고딕 Light" w:cstheme="majorBidi"/>
         </w:rPr>
-        <w:t>시작할때</w:t>
+        <w:t>SetupDialog</w:t>
       </w:r>
       <w:proofErr w:type="spellEnd"/>
       <w:r>
         <w:rPr>
+          <w:rFonts w:ascii="나눔바른고딕 Light" w:eastAsia="나눔바른고딕 Light" w:hAnsi="나눔바른고딕 Light" w:cstheme="majorBidi" w:hint="eastAsia"/>
+        </w:rPr>
+        <w:t xml:space="preserve">와 </w:t>
+      </w:r>
+      <w:proofErr w:type="spellStart"/>
+      <w:r>
+        <w:rPr>
           <w:rFonts w:ascii="나눔바른고딕 Light" w:eastAsia="나눔바른고딕 Light" w:hAnsi="나눔바른고딕 Light" w:cstheme="majorBidi"/>
         </w:rPr>
+        <w:t>ResultDialog</w:t>
+      </w:r>
+      <w:proofErr w:type="spellEnd"/>
+      <w:r>
+        <w:rPr>
+          <w:rFonts w:ascii="나눔바른고딕 Light" w:eastAsia="나눔바른고딕 Light" w:hAnsi="나눔바른고딕 Light" w:cstheme="majorBidi" w:hint="eastAsia"/>
+        </w:rPr>
+        <w:t xml:space="preserve">는 동작이 단순하여 </w:t>
+      </w:r>
+      <w:r>
+        <w:rPr>
+          <w:rFonts w:ascii="나눔바른고딕 Light" w:eastAsia="나눔바른고딕 Light" w:hAnsi="나눔바른고딕 Light" w:cstheme="majorBidi"/>
+        </w:rPr>
+        <w:t>model</w:t>
+      </w:r>
+      <w:r>
+        <w:rPr>
+          <w:rFonts w:ascii="나눔바른고딕 Light" w:eastAsia="나눔바른고딕 Light" w:hAnsi="나눔바른고딕 Light" w:cstheme="majorBidi" w:hint="eastAsia"/>
+        </w:rPr>
+        <w:t>을 알 필요가 없다고 판단,</w:t>
+      </w:r>
+      <w:r>
+        <w:rPr>
+          <w:rFonts w:ascii="나눔바른고딕 Light" w:eastAsia="나눔바른고딕 Light" w:hAnsi="나눔바른고딕 Light" w:cstheme="majorBidi"/>
+        </w:rPr>
+        <w:t xml:space="preserve"> controller</w:t>
+      </w:r>
+      <w:r>
+        <w:rPr>
+          <w:rFonts w:ascii="나눔바른고딕 Light" w:eastAsia="나눔바른고딕 Light" w:hAnsi="나눔바른고딕 Light" w:cstheme="majorBidi" w:hint="eastAsia"/>
+        </w:rPr>
+        <w:t>만 알 수</w:t>
+      </w:r>
+      <w:r>
+        <w:rPr>
+          <w:rFonts w:ascii="나눔바른고딕 Light" w:eastAsia="나눔바른고딕 Light" w:hAnsi="나눔바른고딕 Light" w:cstheme="majorBidi" w:hint="eastAsia"/>
+        </w:rPr>
         <w:t xml:space="preserve"> </w:t>
       </w:r>
+      <w:r>
+        <w:rPr>
+          <w:rFonts w:ascii="나눔바른고딕 Light" w:eastAsia="나눔바른고딕 Light" w:hAnsi="나눔바른고딕 Light" w:cstheme="majorBidi" w:hint="eastAsia"/>
+        </w:rPr>
+        <w:t>있도록 설계했다.</w:t>
+      </w:r>
+      <w:r>
+        <w:rPr>
+          <w:rFonts w:ascii="나눔바른고딕 Light" w:eastAsia="나눔바른고딕 Light" w:hAnsi="나눔바른고딕 Light" w:cstheme="majorBidi"/>
+        </w:rPr>
+        <w:t xml:space="preserve"> </w:t>
+      </w:r>
       <w:proofErr w:type="spellStart"/>
       <w:r>
         <w:rPr>
           <w:rFonts w:ascii="나눔바른고딕 Light" w:eastAsia="나눔바른고딕 Light" w:hAnsi="나눔바른고딕 Light" w:cstheme="majorBidi"/>
         </w:rPr>
-        <w:t>참여팀</w:t>
+        <w:t>MainTeams</w:t>
       </w:r>
       <w:proofErr w:type="spellEnd"/>
       <w:r>
         <w:rPr>
+          <w:rFonts w:ascii="나눔바른고딕 Light" w:eastAsia="나눔바른고딕 Light" w:hAnsi="나눔바른고딕 Light" w:cstheme="majorBidi" w:hint="eastAsia"/>
+        </w:rPr>
+        <w:t xml:space="preserve">는 게임화면 상에서 팀 별 말의 현황을 보여주는 View를 구현하는 클래스이고 </w:t>
+      </w:r>
+      <w:proofErr w:type="spellStart"/>
+      <w:r>
+        <w:rPr>
           <w:rFonts w:ascii="나눔바른고딕 Light" w:eastAsia="나눔바른고딕 Light" w:hAnsi="나눔바른고딕 Light" w:cstheme="majorBidi"/>
         </w:rPr>
-        <w:t>, 말의 개수를 정하는 SetupDialog.cpp, 게임을 진행하는 MainWindow.cpp, 게임 결과를 보여주는 ResultDialog.cpp가 있다.</w:t>
+        <w:t>MainBoard</w:t>
+      </w:r>
+      <w:proofErr w:type="spellEnd"/>
+      <w:r>
+        <w:rPr>
+          <w:rFonts w:ascii="나눔바른고딕 Light" w:eastAsia="나눔바른고딕 Light" w:hAnsi="나눔바른고딕 Light" w:cstheme="majorBidi" w:hint="eastAsia"/>
+        </w:rPr>
+        <w:t xml:space="preserve">는 윷판에 관련된 </w:t>
+      </w:r>
+      <w:r>
+        <w:rPr>
+          <w:rFonts w:ascii="나눔바른고딕 Light" w:eastAsia="나눔바른고딕 Light" w:hAnsi="나눔바른고딕 Light" w:cstheme="majorBidi"/>
+        </w:rPr>
+        <w:t>View</w:t>
+      </w:r>
+      <w:r>
+        <w:rPr>
+          <w:rFonts w:ascii="나눔바른고딕 Light" w:eastAsia="나눔바른고딕 Light" w:hAnsi="나눔바른고딕 Light" w:cstheme="majorBidi" w:hint="eastAsia"/>
+        </w:rPr>
+        <w:t>를 구현하는 클래스이다.</w:t>
+      </w:r>
+      <w:r>
+        <w:rPr>
+          <w:rFonts w:ascii="나눔바른고딕 Light" w:eastAsia="나눔바른고딕 Light" w:hAnsi="나눔바른고딕 Light" w:cstheme="majorBidi"/>
+        </w:rPr>
+        <w:t xml:space="preserve"> </w:t>
+      </w:r>
+      <w:r>
+        <w:rPr>
+          <w:rFonts w:ascii="나눔바른고딕 Light" w:eastAsia="나눔바른고딕 Light" w:hAnsi="나눔바른고딕 Light" w:cstheme="majorBidi" w:hint="eastAsia"/>
+        </w:rPr>
+        <w:t xml:space="preserve">둘다 </w:t>
+      </w:r>
+      <w:proofErr w:type="spellStart"/>
+      <w:r>
+        <w:rPr>
+          <w:rFonts w:ascii="나눔바른고딕 Light" w:eastAsia="나눔바른고딕 Light" w:hAnsi="나눔바른고딕 Light" w:cstheme="majorBidi"/>
+        </w:rPr>
+        <w:t>MainWindow</w:t>
+      </w:r>
+      <w:proofErr w:type="spellEnd"/>
+      <w:r>
+        <w:rPr>
+          <w:rFonts w:ascii="나눔바른고딕 Light" w:eastAsia="나눔바른고딕 Light" w:hAnsi="나눔바른고딕 Light" w:cstheme="majorBidi" w:hint="eastAsia"/>
+        </w:rPr>
+        <w:t xml:space="preserve">에 속해있다. </w:t>
       </w:r>
     </w:p>
     <w:p>
@@ -6990,7 +7559,6 @@
           <w:sz w:val="22"/>
           <w:szCs w:val="22"/>
         </w:rPr>
-        <w:lastRenderedPageBreak/>
         <w:t xml:space="preserve">개발 및 문서작업을 진행한 </w:t>
       </w:r>
       <w:proofErr w:type="spellStart"/>

</xml_diff>